<commit_message>
Se agregan diagramas de secuencia y actividades 2 SPRINT
</commit_message>
<xml_diff>
--- a/SPRINT 2/1-Planificacion/Pila del Sprint/Plan del Sprint.docx
+++ b/SPRINT 2/1-Planificacion/Pila del Sprint/Plan del Sprint.docx
@@ -312,7 +312,6 @@
           <w:rFonts w:cs="Arial"/>
           <w:szCs w:val="24"/>
         </w:rPr>
-        <w:lastRenderedPageBreak/>
         <w:fldChar w:fldCharType="begin"/>
       </w:r>
       <w:r>
@@ -1371,7 +1370,6 @@
           <w:sz w:val="24"/>
           <w:szCs w:val="24"/>
         </w:rPr>
-        <w:lastRenderedPageBreak/>
         <w:t>Objetivo del Sprint</w:t>
       </w:r>
       <w:bookmarkEnd w:id="0"/>
@@ -3615,6 +3613,15 @@
                 <w:lang w:eastAsia="es-CO"/>
               </w:rPr>
             </w:pPr>
+            <w:r>
+              <w:rPr>
+                <w:rFonts w:ascii="Arial" w:eastAsia="Times New Roman" w:hAnsi="Arial" w:cs="Arial"/>
+                <w:sz w:val="16"/>
+                <w:szCs w:val="16"/>
+                <w:lang w:eastAsia="es-CO"/>
+              </w:rPr>
+              <w:t>3</w:t>
+            </w:r>
           </w:p>
         </w:tc>
         <w:tc>
@@ -3641,6 +3648,15 @@
                 <w:lang w:eastAsia="es-CO"/>
               </w:rPr>
             </w:pPr>
+            <w:r>
+              <w:rPr>
+                <w:rFonts w:ascii="Arial" w:eastAsia="Times New Roman" w:hAnsi="Arial" w:cs="Arial"/>
+                <w:sz w:val="16"/>
+                <w:szCs w:val="16"/>
+                <w:lang w:eastAsia="es-CO"/>
+              </w:rPr>
+              <w:t>3</w:t>
+            </w:r>
           </w:p>
         </w:tc>
         <w:tc>
@@ -3719,6 +3735,15 @@
                 <w:lang w:eastAsia="es-CO"/>
               </w:rPr>
             </w:pPr>
+            <w:r>
+              <w:rPr>
+                <w:rFonts w:ascii="Arial" w:eastAsia="Times New Roman" w:hAnsi="Arial" w:cs="Arial"/>
+                <w:sz w:val="16"/>
+                <w:szCs w:val="16"/>
+                <w:lang w:eastAsia="es-CO"/>
+              </w:rPr>
+              <w:t>3</w:t>
+            </w:r>
           </w:p>
         </w:tc>
         <w:tc>
@@ -3745,6 +3770,15 @@
                 <w:lang w:eastAsia="es-CO"/>
               </w:rPr>
             </w:pPr>
+            <w:r>
+              <w:rPr>
+                <w:rFonts w:ascii="Arial" w:eastAsia="Times New Roman" w:hAnsi="Arial" w:cs="Arial"/>
+                <w:sz w:val="16"/>
+                <w:szCs w:val="16"/>
+                <w:lang w:eastAsia="es-CO"/>
+              </w:rPr>
+              <w:t>3</w:t>
+            </w:r>
           </w:p>
         </w:tc>
         <w:tc>
@@ -3823,6 +3857,15 @@
                 <w:lang w:eastAsia="es-CO"/>
               </w:rPr>
             </w:pPr>
+            <w:r>
+              <w:rPr>
+                <w:rFonts w:ascii="Arial" w:eastAsia="Times New Roman" w:hAnsi="Arial" w:cs="Arial"/>
+                <w:sz w:val="16"/>
+                <w:szCs w:val="16"/>
+                <w:lang w:eastAsia="es-CO"/>
+              </w:rPr>
+              <w:t>3</w:t>
+            </w:r>
           </w:p>
         </w:tc>
         <w:tc>
@@ -3849,6 +3892,15 @@
                 <w:lang w:eastAsia="es-CO"/>
               </w:rPr>
             </w:pPr>
+            <w:r>
+              <w:rPr>
+                <w:rFonts w:ascii="Arial" w:eastAsia="Times New Roman" w:hAnsi="Arial" w:cs="Arial"/>
+                <w:sz w:val="16"/>
+                <w:szCs w:val="16"/>
+                <w:lang w:eastAsia="es-CO"/>
+              </w:rPr>
+              <w:t>3</w:t>
+            </w:r>
           </w:p>
         </w:tc>
         <w:tc>
@@ -3927,6 +3979,15 @@
                 <w:lang w:eastAsia="es-CO"/>
               </w:rPr>
             </w:pPr>
+            <w:r>
+              <w:rPr>
+                <w:rFonts w:ascii="Arial" w:eastAsia="Times New Roman" w:hAnsi="Arial" w:cs="Arial"/>
+                <w:sz w:val="16"/>
+                <w:szCs w:val="16"/>
+                <w:lang w:eastAsia="es-CO"/>
+              </w:rPr>
+              <w:t>2</w:t>
+            </w:r>
           </w:p>
         </w:tc>
         <w:tc>
@@ -3953,6 +4014,17 @@
                 <w:lang w:eastAsia="es-CO"/>
               </w:rPr>
             </w:pPr>
+            <w:r>
+              <w:rPr>
+                <w:rFonts w:ascii="Arial" w:eastAsia="Times New Roman" w:hAnsi="Arial" w:cs="Arial"/>
+                <w:sz w:val="16"/>
+                <w:szCs w:val="16"/>
+                <w:lang w:eastAsia="es-CO"/>
+              </w:rPr>
+              <w:t>2</w:t>
+            </w:r>
+            <w:bookmarkStart w:id="6" w:name="_GoBack"/>
+            <w:bookmarkEnd w:id="6"/>
           </w:p>
         </w:tc>
         <w:tc>
@@ -7929,7 +8001,7 @@
           <w:szCs w:val="24"/>
         </w:rPr>
       </w:pPr>
-      <w:bookmarkStart w:id="6" w:name="_Toc490279231"/>
+      <w:bookmarkStart w:id="7" w:name="_Toc490279231"/>
       <w:r>
         <w:rPr>
           <w:rFonts w:ascii="Arial" w:hAnsi="Arial" w:cs="Arial"/>
@@ -7939,7 +8011,7 @@
         </w:rPr>
         <w:t>Seguimiento al Riesgo</w:t>
       </w:r>
-      <w:bookmarkEnd w:id="6"/>
+      <w:bookmarkEnd w:id="7"/>
     </w:p>
     <w:p>
       <w:pPr>
@@ -10029,7 +10101,7 @@
           <w:szCs w:val="24"/>
         </w:rPr>
       </w:pPr>
-      <w:bookmarkStart w:id="7" w:name="_Toc490279232"/>
+      <w:bookmarkStart w:id="8" w:name="_Toc490279232"/>
       <w:r>
         <w:rPr>
           <w:rFonts w:ascii="Arial" w:hAnsi="Arial" w:cs="Arial"/>
@@ -10037,10 +10109,9 @@
           <w:sz w:val="24"/>
           <w:szCs w:val="24"/>
         </w:rPr>
-        <w:lastRenderedPageBreak/>
         <w:t>Cronograma del Sprint</w:t>
       </w:r>
-      <w:bookmarkEnd w:id="7"/>
+      <w:bookmarkEnd w:id="8"/>
     </w:p>
     <w:p>
       <w:pPr>
@@ -12533,17 +12604,7 @@
                 <w:sz w:val="16"/>
                 <w:szCs w:val="16"/>
               </w:rPr>
-              <w:t>9</w:t>
-            </w:r>
-            <w:bookmarkStart w:id="8" w:name="_GoBack"/>
-            <w:bookmarkEnd w:id="8"/>
-            <w:r>
-              <w:rPr>
-                <w:rFonts w:ascii="Arial" w:hAnsi="Arial" w:cs="Arial"/>
-                <w:sz w:val="16"/>
-                <w:szCs w:val="16"/>
-              </w:rPr>
-              <w:t xml:space="preserve"> </w:t>
+              <w:t xml:space="preserve">9 </w:t>
             </w:r>
             <w:r>
               <w:rPr>
@@ -14483,7 +14544,7 @@
 </file>
 
 <file path=customXml/itemProps1.xml><?xml version="1.0" encoding="utf-8"?>
-<ds:datastoreItem xmlns:ds="http://schemas.openxmlformats.org/officeDocument/2006/customXml" ds:itemID="{4221A873-4DBD-47BF-B41F-6552441732A6}">
+<ds:datastoreItem xmlns:ds="http://schemas.openxmlformats.org/officeDocument/2006/customXml" ds:itemID="{E773E156-46BA-4D52-B1E9-F4FB2111B6AD}">
   <ds:schemaRefs>
     <ds:schemaRef ds:uri="http://schemas.openxmlformats.org/officeDocument/2006/bibliography"/>
   </ds:schemaRefs>

</xml_diff>

<commit_message>
Se configura el 3er sprint
</commit_message>
<xml_diff>
--- a/SPRINT 2/1-Planificacion/Pila del Sprint/Plan del Sprint.docx
+++ b/SPRINT 2/1-Planificacion/Pila del Sprint/Plan del Sprint.docx
@@ -1401,7 +1401,23 @@
           <w:sz w:val="24"/>
           <w:szCs w:val="24"/>
         </w:rPr>
-        <w:t xml:space="preserve">En este primer sprint se plantea realizar las actividades pertinentes para el subsistema </w:t>
+        <w:t xml:space="preserve">En este </w:t>
+      </w:r>
+      <w:r>
+        <w:rPr>
+          <w:rFonts w:ascii="Arial" w:hAnsi="Arial" w:cs="Arial"/>
+          <w:sz w:val="24"/>
+          <w:szCs w:val="24"/>
+        </w:rPr>
+        <w:t>segundo</w:t>
+      </w:r>
+      <w:r>
+        <w:rPr>
+          <w:rFonts w:ascii="Arial" w:hAnsi="Arial" w:cs="Arial"/>
+          <w:sz w:val="24"/>
+          <w:szCs w:val="24"/>
+        </w:rPr>
+        <w:t xml:space="preserve"> sprint se plantea realizar las actividades pertinentes para el subsistema </w:t>
       </w:r>
       <w:r>
         <w:rPr>
@@ -1464,7 +1480,6 @@
         </w:rPr>
       </w:pPr>
       <w:bookmarkStart w:id="1" w:name="_Toc490279226"/>
-      <w:proofErr w:type="gramStart"/>
       <w:r>
         <w:rPr>
           <w:rFonts w:ascii="Arial" w:hAnsi="Arial" w:cs="Arial"/>
@@ -1475,7 +1490,6 @@
         <w:t>Incremento a desarrollar</w:t>
       </w:r>
       <w:bookmarkEnd w:id="1"/>
-      <w:proofErr w:type="gramEnd"/>
     </w:p>
     <w:p>
       <w:pPr>
@@ -2213,79 +2227,15 @@
           <w:sz w:val="24"/>
           <w:szCs w:val="24"/>
         </w:rPr>
-        <w:t xml:space="preserve">PHP, </w:t>
+        <w:t>PHP, Laravel, JavaScript, Jquery, HTML5, CSS3, Bootstrap, MySQL y JSon</w:t>
       </w:r>
-      <w:proofErr w:type="spellStart"/>
       <w:r>
         <w:rPr>
           <w:rFonts w:ascii="Arial" w:hAnsi="Arial" w:cs="Arial"/>
           <w:sz w:val="24"/>
           <w:szCs w:val="24"/>
         </w:rPr>
-        <w:t>Laravel</w:t>
-      </w:r>
-      <w:proofErr w:type="spellEnd"/>
-      <w:r>
-        <w:rPr>
-          <w:rFonts w:ascii="Arial" w:hAnsi="Arial" w:cs="Arial"/>
-          <w:sz w:val="24"/>
-          <w:szCs w:val="24"/>
-        </w:rPr>
-        <w:t xml:space="preserve">, JavaScript, </w:t>
-      </w:r>
-      <w:proofErr w:type="spellStart"/>
-      <w:r>
-        <w:rPr>
-          <w:rFonts w:ascii="Arial" w:hAnsi="Arial" w:cs="Arial"/>
-          <w:sz w:val="24"/>
-          <w:szCs w:val="24"/>
-        </w:rPr>
-        <w:t>Jquery</w:t>
-      </w:r>
-      <w:proofErr w:type="spellEnd"/>
-      <w:r>
-        <w:rPr>
-          <w:rFonts w:ascii="Arial" w:hAnsi="Arial" w:cs="Arial"/>
-          <w:sz w:val="24"/>
-          <w:szCs w:val="24"/>
-        </w:rPr>
-        <w:t xml:space="preserve">, HTML5, CSS3, Bootstrap, MySQL y </w:t>
-      </w:r>
-      <w:proofErr w:type="spellStart"/>
-      <w:r>
-        <w:rPr>
-          <w:rFonts w:ascii="Arial" w:hAnsi="Arial" w:cs="Arial"/>
-          <w:sz w:val="24"/>
-          <w:szCs w:val="24"/>
-        </w:rPr>
-        <w:t>JSon</w:t>
-      </w:r>
-      <w:proofErr w:type="spellEnd"/>
-      <w:r>
-        <w:rPr>
-          <w:rFonts w:ascii="Arial" w:hAnsi="Arial" w:cs="Arial"/>
-          <w:sz w:val="24"/>
-          <w:szCs w:val="24"/>
-        </w:rPr>
-        <w:t xml:space="preserve">, libros de ingeniería de software, internet, UML programa DIA, </w:t>
-      </w:r>
-      <w:proofErr w:type="spellStart"/>
-      <w:r>
-        <w:rPr>
-          <w:rFonts w:ascii="Arial" w:hAnsi="Arial" w:cs="Arial"/>
-          <w:sz w:val="24"/>
-          <w:szCs w:val="24"/>
-        </w:rPr>
-        <w:t>Mockups</w:t>
-      </w:r>
-      <w:proofErr w:type="spellEnd"/>
-      <w:r>
-        <w:rPr>
-          <w:rFonts w:ascii="Arial" w:hAnsi="Arial" w:cs="Arial"/>
-          <w:sz w:val="24"/>
-          <w:szCs w:val="24"/>
-        </w:rPr>
-        <w:t>.</w:t>
+        <w:t>, libros de ingeniería de software, internet, UML programa DIA, Mockups.</w:t>
       </w:r>
     </w:p>
     <w:p>
@@ -3683,6 +3633,15 @@
                 <w:lang w:eastAsia="es-CO"/>
               </w:rPr>
             </w:pPr>
+            <w:r>
+              <w:rPr>
+                <w:rFonts w:ascii="Arial" w:eastAsia="Times New Roman" w:hAnsi="Arial" w:cs="Arial"/>
+                <w:sz w:val="16"/>
+                <w:szCs w:val="16"/>
+                <w:lang w:eastAsia="es-CO"/>
+              </w:rPr>
+              <w:t>3</w:t>
+            </w:r>
           </w:p>
         </w:tc>
         <w:tc>
@@ -3709,6 +3668,15 @@
                 <w:lang w:eastAsia="es-CO"/>
               </w:rPr>
             </w:pPr>
+            <w:r>
+              <w:rPr>
+                <w:rFonts w:ascii="Arial" w:eastAsia="Times New Roman" w:hAnsi="Arial" w:cs="Arial"/>
+                <w:sz w:val="16"/>
+                <w:szCs w:val="16"/>
+                <w:lang w:eastAsia="es-CO"/>
+              </w:rPr>
+              <w:t>3</w:t>
+            </w:r>
           </w:p>
         </w:tc>
         <w:tc>
@@ -3805,6 +3773,15 @@
                 <w:lang w:eastAsia="es-CO"/>
               </w:rPr>
             </w:pPr>
+            <w:r>
+              <w:rPr>
+                <w:rFonts w:ascii="Arial" w:eastAsia="Times New Roman" w:hAnsi="Arial" w:cs="Arial"/>
+                <w:sz w:val="16"/>
+                <w:szCs w:val="16"/>
+                <w:lang w:eastAsia="es-CO"/>
+              </w:rPr>
+              <w:t>3</w:t>
+            </w:r>
           </w:p>
         </w:tc>
         <w:tc>
@@ -3831,6 +3808,15 @@
                 <w:lang w:eastAsia="es-CO"/>
               </w:rPr>
             </w:pPr>
+            <w:r>
+              <w:rPr>
+                <w:rFonts w:ascii="Arial" w:eastAsia="Times New Roman" w:hAnsi="Arial" w:cs="Arial"/>
+                <w:sz w:val="16"/>
+                <w:szCs w:val="16"/>
+                <w:lang w:eastAsia="es-CO"/>
+              </w:rPr>
+              <w:t>3</w:t>
+            </w:r>
           </w:p>
         </w:tc>
         <w:tc>
@@ -3927,6 +3913,15 @@
                 <w:lang w:eastAsia="es-CO"/>
               </w:rPr>
             </w:pPr>
+            <w:r>
+              <w:rPr>
+                <w:rFonts w:ascii="Arial" w:eastAsia="Times New Roman" w:hAnsi="Arial" w:cs="Arial"/>
+                <w:sz w:val="16"/>
+                <w:szCs w:val="16"/>
+                <w:lang w:eastAsia="es-CO"/>
+              </w:rPr>
+              <w:t>3</w:t>
+            </w:r>
           </w:p>
         </w:tc>
         <w:tc>
@@ -3953,6 +3948,15 @@
                 <w:lang w:eastAsia="es-CO"/>
               </w:rPr>
             </w:pPr>
+            <w:r>
+              <w:rPr>
+                <w:rFonts w:ascii="Arial" w:eastAsia="Times New Roman" w:hAnsi="Arial" w:cs="Arial"/>
+                <w:sz w:val="16"/>
+                <w:szCs w:val="16"/>
+                <w:lang w:eastAsia="es-CO"/>
+              </w:rPr>
+              <w:t>3</w:t>
+            </w:r>
           </w:p>
         </w:tc>
         <w:tc>
@@ -4023,8 +4027,6 @@
               </w:rPr>
               <w:t>2</w:t>
             </w:r>
-            <w:bookmarkStart w:id="6" w:name="_GoBack"/>
-            <w:bookmarkEnd w:id="6"/>
           </w:p>
         </w:tc>
         <w:tc>
@@ -4051,6 +4053,15 @@
                 <w:lang w:eastAsia="es-CO"/>
               </w:rPr>
             </w:pPr>
+            <w:r>
+              <w:rPr>
+                <w:rFonts w:ascii="Arial" w:eastAsia="Times New Roman" w:hAnsi="Arial" w:cs="Arial"/>
+                <w:sz w:val="16"/>
+                <w:szCs w:val="16"/>
+                <w:lang w:eastAsia="es-CO"/>
+              </w:rPr>
+              <w:t>3</w:t>
+            </w:r>
           </w:p>
         </w:tc>
         <w:tc>
@@ -4077,6 +4088,15 @@
                 <w:lang w:eastAsia="es-CO"/>
               </w:rPr>
             </w:pPr>
+            <w:r>
+              <w:rPr>
+                <w:rFonts w:ascii="Arial" w:eastAsia="Times New Roman" w:hAnsi="Arial" w:cs="Arial"/>
+                <w:sz w:val="16"/>
+                <w:szCs w:val="16"/>
+                <w:lang w:eastAsia="es-CO"/>
+              </w:rPr>
+              <w:t>3</w:t>
+            </w:r>
           </w:p>
         </w:tc>
       </w:tr>
@@ -4665,6 +4685,15 @@
                 <w:lang w:eastAsia="es-CO"/>
               </w:rPr>
             </w:pPr>
+            <w:r>
+              <w:rPr>
+                <w:rFonts w:ascii="Arial" w:eastAsia="Times New Roman" w:hAnsi="Arial" w:cs="Arial"/>
+                <w:sz w:val="16"/>
+                <w:szCs w:val="16"/>
+                <w:lang w:eastAsia="es-CO"/>
+              </w:rPr>
+              <w:t>2</w:t>
+            </w:r>
           </w:p>
         </w:tc>
         <w:tc>
@@ -4691,6 +4720,15 @@
                 <w:lang w:eastAsia="es-CO"/>
               </w:rPr>
             </w:pPr>
+            <w:r>
+              <w:rPr>
+                <w:rFonts w:ascii="Arial" w:eastAsia="Times New Roman" w:hAnsi="Arial" w:cs="Arial"/>
+                <w:sz w:val="16"/>
+                <w:szCs w:val="16"/>
+                <w:lang w:eastAsia="es-CO"/>
+              </w:rPr>
+              <w:t>2</w:t>
+            </w:r>
           </w:p>
         </w:tc>
         <w:tc>
@@ -4717,6 +4755,15 @@
                 <w:lang w:eastAsia="es-CO"/>
               </w:rPr>
             </w:pPr>
+            <w:r>
+              <w:rPr>
+                <w:rFonts w:ascii="Arial" w:eastAsia="Times New Roman" w:hAnsi="Arial" w:cs="Arial"/>
+                <w:sz w:val="16"/>
+                <w:szCs w:val="16"/>
+                <w:lang w:eastAsia="es-CO"/>
+              </w:rPr>
+              <w:t>3</w:t>
+            </w:r>
           </w:p>
         </w:tc>
         <w:tc>
@@ -4743,6 +4790,15 @@
                 <w:lang w:eastAsia="es-CO"/>
               </w:rPr>
             </w:pPr>
+            <w:r>
+              <w:rPr>
+                <w:rFonts w:ascii="Arial" w:eastAsia="Times New Roman" w:hAnsi="Arial" w:cs="Arial"/>
+                <w:sz w:val="16"/>
+                <w:szCs w:val="16"/>
+                <w:lang w:eastAsia="es-CO"/>
+              </w:rPr>
+              <w:t>3</w:t>
+            </w:r>
           </w:p>
         </w:tc>
       </w:tr>
@@ -5208,6 +5264,15 @@
                 <w:lang w:eastAsia="es-CO"/>
               </w:rPr>
             </w:pPr>
+            <w:r>
+              <w:rPr>
+                <w:rFonts w:ascii="Arial" w:eastAsia="Times New Roman" w:hAnsi="Arial" w:cs="Arial"/>
+                <w:sz w:val="16"/>
+                <w:szCs w:val="16"/>
+                <w:lang w:eastAsia="es-CO"/>
+              </w:rPr>
+              <w:t>3</w:t>
+            </w:r>
           </w:p>
         </w:tc>
         <w:tc>
@@ -5234,6 +5299,15 @@
                 <w:lang w:eastAsia="es-CO"/>
               </w:rPr>
             </w:pPr>
+            <w:r>
+              <w:rPr>
+                <w:rFonts w:ascii="Arial" w:eastAsia="Times New Roman" w:hAnsi="Arial" w:cs="Arial"/>
+                <w:sz w:val="16"/>
+                <w:szCs w:val="16"/>
+                <w:lang w:eastAsia="es-CO"/>
+              </w:rPr>
+              <w:t>3</w:t>
+            </w:r>
           </w:p>
         </w:tc>
         <w:tc>
@@ -5260,6 +5334,15 @@
                 <w:lang w:eastAsia="es-CO"/>
               </w:rPr>
             </w:pPr>
+            <w:r>
+              <w:rPr>
+                <w:rFonts w:ascii="Arial" w:eastAsia="Times New Roman" w:hAnsi="Arial" w:cs="Arial"/>
+                <w:sz w:val="16"/>
+                <w:szCs w:val="16"/>
+                <w:lang w:eastAsia="es-CO"/>
+              </w:rPr>
+              <w:t>3</w:t>
+            </w:r>
           </w:p>
         </w:tc>
         <w:tc>
@@ -5286,6 +5369,15 @@
                 <w:lang w:eastAsia="es-CO"/>
               </w:rPr>
             </w:pPr>
+            <w:r>
+              <w:rPr>
+                <w:rFonts w:ascii="Arial" w:eastAsia="Times New Roman" w:hAnsi="Arial" w:cs="Arial"/>
+                <w:sz w:val="16"/>
+                <w:szCs w:val="16"/>
+                <w:lang w:eastAsia="es-CO"/>
+              </w:rPr>
+              <w:t>3</w:t>
+            </w:r>
           </w:p>
         </w:tc>
         <w:tc>
@@ -5312,6 +5404,15 @@
                 <w:lang w:eastAsia="es-CO"/>
               </w:rPr>
             </w:pPr>
+            <w:r>
+              <w:rPr>
+                <w:rFonts w:ascii="Arial" w:eastAsia="Times New Roman" w:hAnsi="Arial" w:cs="Arial"/>
+                <w:sz w:val="16"/>
+                <w:szCs w:val="16"/>
+                <w:lang w:eastAsia="es-CO"/>
+              </w:rPr>
+              <w:t>2</w:t>
+            </w:r>
           </w:p>
         </w:tc>
         <w:tc>
@@ -5338,6 +5439,15 @@
                 <w:lang w:eastAsia="es-CO"/>
               </w:rPr>
             </w:pPr>
+            <w:r>
+              <w:rPr>
+                <w:rFonts w:ascii="Arial" w:eastAsia="Times New Roman" w:hAnsi="Arial" w:cs="Arial"/>
+                <w:sz w:val="16"/>
+                <w:szCs w:val="16"/>
+                <w:lang w:eastAsia="es-CO"/>
+              </w:rPr>
+              <w:t>2</w:t>
+            </w:r>
           </w:p>
         </w:tc>
         <w:tc>
@@ -5364,6 +5474,15 @@
                 <w:lang w:eastAsia="es-CO"/>
               </w:rPr>
             </w:pPr>
+            <w:r>
+              <w:rPr>
+                <w:rFonts w:ascii="Arial" w:eastAsia="Times New Roman" w:hAnsi="Arial" w:cs="Arial"/>
+                <w:sz w:val="16"/>
+                <w:szCs w:val="16"/>
+                <w:lang w:eastAsia="es-CO"/>
+              </w:rPr>
+              <w:t>3</w:t>
+            </w:r>
           </w:p>
         </w:tc>
         <w:tc>
@@ -5390,6 +5509,15 @@
                 <w:lang w:eastAsia="es-CO"/>
               </w:rPr>
             </w:pPr>
+            <w:r>
+              <w:rPr>
+                <w:rFonts w:ascii="Arial" w:eastAsia="Times New Roman" w:hAnsi="Arial" w:cs="Arial"/>
+                <w:sz w:val="16"/>
+                <w:szCs w:val="16"/>
+                <w:lang w:eastAsia="es-CO"/>
+              </w:rPr>
+              <w:t>3</w:t>
+            </w:r>
           </w:p>
         </w:tc>
       </w:tr>
@@ -5725,6 +5853,15 @@
                 <w:lang w:eastAsia="es-CO"/>
               </w:rPr>
             </w:pPr>
+            <w:r>
+              <w:rPr>
+                <w:rFonts w:ascii="Arial" w:eastAsia="Times New Roman" w:hAnsi="Arial" w:cs="Arial"/>
+                <w:sz w:val="16"/>
+                <w:szCs w:val="16"/>
+                <w:lang w:eastAsia="es-CO"/>
+              </w:rPr>
+              <w:t>N/A</w:t>
+            </w:r>
           </w:p>
         </w:tc>
         <w:tc>
@@ -5751,6 +5888,15 @@
                 <w:lang w:eastAsia="es-CO"/>
               </w:rPr>
             </w:pPr>
+            <w:r>
+              <w:rPr>
+                <w:rFonts w:ascii="Arial" w:eastAsia="Times New Roman" w:hAnsi="Arial" w:cs="Arial"/>
+                <w:sz w:val="16"/>
+                <w:szCs w:val="16"/>
+                <w:lang w:eastAsia="es-CO"/>
+              </w:rPr>
+              <w:t>N/A</w:t>
+            </w:r>
           </w:p>
         </w:tc>
         <w:tc>
@@ -5829,6 +5975,15 @@
                 <w:lang w:eastAsia="es-CO"/>
               </w:rPr>
             </w:pPr>
+            <w:r>
+              <w:rPr>
+                <w:rFonts w:ascii="Arial" w:eastAsia="Times New Roman" w:hAnsi="Arial" w:cs="Arial"/>
+                <w:sz w:val="16"/>
+                <w:szCs w:val="16"/>
+                <w:lang w:eastAsia="es-CO"/>
+              </w:rPr>
+              <w:t>3</w:t>
+            </w:r>
           </w:p>
         </w:tc>
         <w:tc>
@@ -5855,6 +6010,15 @@
                 <w:lang w:eastAsia="es-CO"/>
               </w:rPr>
             </w:pPr>
+            <w:r>
+              <w:rPr>
+                <w:rFonts w:ascii="Arial" w:eastAsia="Times New Roman" w:hAnsi="Arial" w:cs="Arial"/>
+                <w:sz w:val="16"/>
+                <w:szCs w:val="16"/>
+                <w:lang w:eastAsia="es-CO"/>
+              </w:rPr>
+              <w:t>3</w:t>
+            </w:r>
           </w:p>
         </w:tc>
         <w:tc>
@@ -5881,6 +6045,15 @@
                 <w:lang w:eastAsia="es-CO"/>
               </w:rPr>
             </w:pPr>
+            <w:r>
+              <w:rPr>
+                <w:rFonts w:ascii="Arial" w:eastAsia="Times New Roman" w:hAnsi="Arial" w:cs="Arial"/>
+                <w:sz w:val="16"/>
+                <w:szCs w:val="16"/>
+                <w:lang w:eastAsia="es-CO"/>
+              </w:rPr>
+              <w:t>3</w:t>
+            </w:r>
           </w:p>
         </w:tc>
         <w:tc>
@@ -5907,6 +6080,15 @@
                 <w:lang w:eastAsia="es-CO"/>
               </w:rPr>
             </w:pPr>
+            <w:r>
+              <w:rPr>
+                <w:rFonts w:ascii="Arial" w:eastAsia="Times New Roman" w:hAnsi="Arial" w:cs="Arial"/>
+                <w:sz w:val="16"/>
+                <w:szCs w:val="16"/>
+                <w:lang w:eastAsia="es-CO"/>
+              </w:rPr>
+              <w:t>3</w:t>
+            </w:r>
           </w:p>
         </w:tc>
         <w:tc>
@@ -5933,6 +6115,15 @@
                 <w:lang w:eastAsia="es-CO"/>
               </w:rPr>
             </w:pPr>
+            <w:r>
+              <w:rPr>
+                <w:rFonts w:ascii="Arial" w:eastAsia="Times New Roman" w:hAnsi="Arial" w:cs="Arial"/>
+                <w:sz w:val="16"/>
+                <w:szCs w:val="16"/>
+                <w:lang w:eastAsia="es-CO"/>
+              </w:rPr>
+              <w:t>2</w:t>
+            </w:r>
           </w:p>
         </w:tc>
         <w:tc>
@@ -5959,6 +6150,15 @@
                 <w:lang w:eastAsia="es-CO"/>
               </w:rPr>
             </w:pPr>
+            <w:r>
+              <w:rPr>
+                <w:rFonts w:ascii="Arial" w:eastAsia="Times New Roman" w:hAnsi="Arial" w:cs="Arial"/>
+                <w:sz w:val="16"/>
+                <w:szCs w:val="16"/>
+                <w:lang w:eastAsia="es-CO"/>
+              </w:rPr>
+              <w:t>2</w:t>
+            </w:r>
           </w:p>
         </w:tc>
         <w:tc>
@@ -5985,6 +6185,15 @@
                 <w:lang w:eastAsia="es-CO"/>
               </w:rPr>
             </w:pPr>
+            <w:r>
+              <w:rPr>
+                <w:rFonts w:ascii="Arial" w:eastAsia="Times New Roman" w:hAnsi="Arial" w:cs="Arial"/>
+                <w:sz w:val="16"/>
+                <w:szCs w:val="16"/>
+                <w:lang w:eastAsia="es-CO"/>
+              </w:rPr>
+              <w:t>3</w:t>
+            </w:r>
           </w:p>
         </w:tc>
         <w:tc>
@@ -6011,6 +6220,15 @@
                 <w:lang w:eastAsia="es-CO"/>
               </w:rPr>
             </w:pPr>
+            <w:r>
+              <w:rPr>
+                <w:rFonts w:ascii="Arial" w:eastAsia="Times New Roman" w:hAnsi="Arial" w:cs="Arial"/>
+                <w:sz w:val="16"/>
+                <w:szCs w:val="16"/>
+                <w:lang w:eastAsia="es-CO"/>
+              </w:rPr>
+              <w:t>3</w:t>
+            </w:r>
           </w:p>
         </w:tc>
       </w:tr>
@@ -6477,6 +6695,15 @@
                 <w:lang w:eastAsia="es-CO"/>
               </w:rPr>
             </w:pPr>
+            <w:r>
+              <w:rPr>
+                <w:rFonts w:ascii="Arial" w:eastAsia="Times New Roman" w:hAnsi="Arial" w:cs="Arial"/>
+                <w:sz w:val="16"/>
+                <w:szCs w:val="16"/>
+                <w:lang w:eastAsia="es-CO"/>
+              </w:rPr>
+              <w:t>3</w:t>
+            </w:r>
           </w:p>
         </w:tc>
         <w:tc>
@@ -6503,6 +6730,15 @@
                 <w:lang w:eastAsia="es-CO"/>
               </w:rPr>
             </w:pPr>
+            <w:r>
+              <w:rPr>
+                <w:rFonts w:ascii="Arial" w:eastAsia="Times New Roman" w:hAnsi="Arial" w:cs="Arial"/>
+                <w:sz w:val="16"/>
+                <w:szCs w:val="16"/>
+                <w:lang w:eastAsia="es-CO"/>
+              </w:rPr>
+              <w:t>3</w:t>
+            </w:r>
           </w:p>
         </w:tc>
         <w:tc>
@@ -6529,6 +6765,15 @@
                 <w:lang w:eastAsia="es-CO"/>
               </w:rPr>
             </w:pPr>
+            <w:r>
+              <w:rPr>
+                <w:rFonts w:ascii="Arial" w:eastAsia="Times New Roman" w:hAnsi="Arial" w:cs="Arial"/>
+                <w:sz w:val="16"/>
+                <w:szCs w:val="16"/>
+                <w:lang w:eastAsia="es-CO"/>
+              </w:rPr>
+              <w:t>3</w:t>
+            </w:r>
           </w:p>
         </w:tc>
         <w:tc>
@@ -6555,6 +6800,15 @@
                 <w:lang w:eastAsia="es-CO"/>
               </w:rPr>
             </w:pPr>
+            <w:r>
+              <w:rPr>
+                <w:rFonts w:ascii="Arial" w:eastAsia="Times New Roman" w:hAnsi="Arial" w:cs="Arial"/>
+                <w:sz w:val="16"/>
+                <w:szCs w:val="16"/>
+                <w:lang w:eastAsia="es-CO"/>
+              </w:rPr>
+              <w:t>3</w:t>
+            </w:r>
           </w:p>
         </w:tc>
         <w:tc>
@@ -6581,6 +6835,15 @@
                 <w:lang w:eastAsia="es-CO"/>
               </w:rPr>
             </w:pPr>
+            <w:r>
+              <w:rPr>
+                <w:rFonts w:ascii="Arial" w:eastAsia="Times New Roman" w:hAnsi="Arial" w:cs="Arial"/>
+                <w:sz w:val="16"/>
+                <w:szCs w:val="16"/>
+                <w:lang w:eastAsia="es-CO"/>
+              </w:rPr>
+              <w:t>2</w:t>
+            </w:r>
           </w:p>
         </w:tc>
         <w:tc>
@@ -6607,6 +6870,15 @@
                 <w:lang w:eastAsia="es-CO"/>
               </w:rPr>
             </w:pPr>
+            <w:r>
+              <w:rPr>
+                <w:rFonts w:ascii="Arial" w:eastAsia="Times New Roman" w:hAnsi="Arial" w:cs="Arial"/>
+                <w:sz w:val="16"/>
+                <w:szCs w:val="16"/>
+                <w:lang w:eastAsia="es-CO"/>
+              </w:rPr>
+              <w:t>2</w:t>
+            </w:r>
           </w:p>
         </w:tc>
         <w:tc>
@@ -6633,6 +6905,15 @@
                 <w:lang w:eastAsia="es-CO"/>
               </w:rPr>
             </w:pPr>
+            <w:r>
+              <w:rPr>
+                <w:rFonts w:ascii="Arial" w:eastAsia="Times New Roman" w:hAnsi="Arial" w:cs="Arial"/>
+                <w:sz w:val="16"/>
+                <w:szCs w:val="16"/>
+                <w:lang w:eastAsia="es-CO"/>
+              </w:rPr>
+              <w:t>3</w:t>
+            </w:r>
           </w:p>
         </w:tc>
         <w:tc>
@@ -6659,6 +6940,15 @@
                 <w:lang w:eastAsia="es-CO"/>
               </w:rPr>
             </w:pPr>
+            <w:r>
+              <w:rPr>
+                <w:rFonts w:ascii="Arial" w:eastAsia="Times New Roman" w:hAnsi="Arial" w:cs="Arial"/>
+                <w:sz w:val="16"/>
+                <w:szCs w:val="16"/>
+                <w:lang w:eastAsia="es-CO"/>
+              </w:rPr>
+              <w:t>3</w:t>
+            </w:r>
           </w:p>
         </w:tc>
       </w:tr>
@@ -6703,22 +6993,8 @@
                 <w:szCs w:val="16"/>
                 <w:lang w:eastAsia="es-CO"/>
               </w:rPr>
-              <w:t xml:space="preserve">6. </w:t>
-            </w:r>
-            <w:proofErr w:type="spellStart"/>
-            <w:r>
-              <w:rPr>
-                <w:rFonts w:ascii="Arial" w:eastAsia="Times New Roman" w:hAnsi="Arial" w:cs="Arial"/>
-                <w:b/>
-                <w:bCs/>
-                <w:color w:val="000000"/>
-                <w:sz w:val="16"/>
-                <w:szCs w:val="16"/>
-                <w:lang w:eastAsia="es-CO"/>
-              </w:rPr>
-              <w:t>Testabilidad</w:t>
-            </w:r>
-            <w:proofErr w:type="spellEnd"/>
+              <w:t>6. Testabilidad</w:t>
+            </w:r>
           </w:p>
         </w:tc>
         <w:tc>
@@ -7017,6 +7293,15 @@
                 <w:lang w:eastAsia="es-CO"/>
               </w:rPr>
             </w:pPr>
+            <w:r>
+              <w:rPr>
+                <w:rFonts w:ascii="Arial" w:eastAsia="Times New Roman" w:hAnsi="Arial" w:cs="Arial"/>
+                <w:sz w:val="16"/>
+                <w:szCs w:val="16"/>
+                <w:lang w:eastAsia="es-CO"/>
+              </w:rPr>
+              <w:t>N/A</w:t>
+            </w:r>
           </w:p>
         </w:tc>
         <w:tc>
@@ -7043,6 +7328,15 @@
                 <w:lang w:eastAsia="es-CO"/>
               </w:rPr>
             </w:pPr>
+            <w:r>
+              <w:rPr>
+                <w:rFonts w:ascii="Arial" w:eastAsia="Times New Roman" w:hAnsi="Arial" w:cs="Arial"/>
+                <w:sz w:val="16"/>
+                <w:szCs w:val="16"/>
+                <w:lang w:eastAsia="es-CO"/>
+              </w:rPr>
+              <w:t>N/A</w:t>
+            </w:r>
           </w:p>
         </w:tc>
         <w:tc>
@@ -7121,6 +7415,15 @@
                 <w:lang w:eastAsia="es-CO"/>
               </w:rPr>
             </w:pPr>
+            <w:r>
+              <w:rPr>
+                <w:rFonts w:ascii="Arial" w:eastAsia="Times New Roman" w:hAnsi="Arial" w:cs="Arial"/>
+                <w:sz w:val="16"/>
+                <w:szCs w:val="16"/>
+                <w:lang w:eastAsia="es-CO"/>
+              </w:rPr>
+              <w:t>3</w:t>
+            </w:r>
           </w:p>
         </w:tc>
         <w:tc>
@@ -7147,6 +7450,15 @@
                 <w:lang w:eastAsia="es-CO"/>
               </w:rPr>
             </w:pPr>
+            <w:r>
+              <w:rPr>
+                <w:rFonts w:ascii="Arial" w:eastAsia="Times New Roman" w:hAnsi="Arial" w:cs="Arial"/>
+                <w:sz w:val="16"/>
+                <w:szCs w:val="16"/>
+                <w:lang w:eastAsia="es-CO"/>
+              </w:rPr>
+              <w:t>3</w:t>
+            </w:r>
           </w:p>
         </w:tc>
         <w:tc>
@@ -7173,6 +7485,15 @@
                 <w:lang w:eastAsia="es-CO"/>
               </w:rPr>
             </w:pPr>
+            <w:r>
+              <w:rPr>
+                <w:rFonts w:ascii="Arial" w:eastAsia="Times New Roman" w:hAnsi="Arial" w:cs="Arial"/>
+                <w:sz w:val="16"/>
+                <w:szCs w:val="16"/>
+                <w:lang w:eastAsia="es-CO"/>
+              </w:rPr>
+              <w:t>3</w:t>
+            </w:r>
           </w:p>
         </w:tc>
         <w:tc>
@@ -7199,6 +7520,15 @@
                 <w:lang w:eastAsia="es-CO"/>
               </w:rPr>
             </w:pPr>
+            <w:r>
+              <w:rPr>
+                <w:rFonts w:ascii="Arial" w:eastAsia="Times New Roman" w:hAnsi="Arial" w:cs="Arial"/>
+                <w:sz w:val="16"/>
+                <w:szCs w:val="16"/>
+                <w:lang w:eastAsia="es-CO"/>
+              </w:rPr>
+              <w:t>3</w:t>
+            </w:r>
           </w:p>
         </w:tc>
         <w:tc>
@@ -7225,6 +7555,15 @@
                 <w:lang w:eastAsia="es-CO"/>
               </w:rPr>
             </w:pPr>
+            <w:r>
+              <w:rPr>
+                <w:rFonts w:ascii="Arial" w:eastAsia="Times New Roman" w:hAnsi="Arial" w:cs="Arial"/>
+                <w:sz w:val="16"/>
+                <w:szCs w:val="16"/>
+                <w:lang w:eastAsia="es-CO"/>
+              </w:rPr>
+              <w:t>2</w:t>
+            </w:r>
           </w:p>
         </w:tc>
         <w:tc>
@@ -7251,6 +7590,15 @@
                 <w:lang w:eastAsia="es-CO"/>
               </w:rPr>
             </w:pPr>
+            <w:r>
+              <w:rPr>
+                <w:rFonts w:ascii="Arial" w:eastAsia="Times New Roman" w:hAnsi="Arial" w:cs="Arial"/>
+                <w:sz w:val="16"/>
+                <w:szCs w:val="16"/>
+                <w:lang w:eastAsia="es-CO"/>
+              </w:rPr>
+              <w:t>2</w:t>
+            </w:r>
           </w:p>
         </w:tc>
         <w:tc>
@@ -7277,6 +7625,15 @@
                 <w:lang w:eastAsia="es-CO"/>
               </w:rPr>
             </w:pPr>
+            <w:r>
+              <w:rPr>
+                <w:rFonts w:ascii="Arial" w:eastAsia="Times New Roman" w:hAnsi="Arial" w:cs="Arial"/>
+                <w:sz w:val="16"/>
+                <w:szCs w:val="16"/>
+                <w:lang w:eastAsia="es-CO"/>
+              </w:rPr>
+              <w:t>3</w:t>
+            </w:r>
           </w:p>
         </w:tc>
         <w:tc>
@@ -7303,6 +7660,15 @@
                 <w:lang w:eastAsia="es-CO"/>
               </w:rPr>
             </w:pPr>
+            <w:r>
+              <w:rPr>
+                <w:rFonts w:ascii="Arial" w:eastAsia="Times New Roman" w:hAnsi="Arial" w:cs="Arial"/>
+                <w:sz w:val="16"/>
+                <w:szCs w:val="16"/>
+                <w:lang w:eastAsia="es-CO"/>
+              </w:rPr>
+              <w:t>3</w:t>
+            </w:r>
           </w:p>
         </w:tc>
       </w:tr>
@@ -7891,6 +8257,15 @@
                 <w:lang w:eastAsia="es-CO"/>
               </w:rPr>
             </w:pPr>
+            <w:r>
+              <w:rPr>
+                <w:rFonts w:ascii="Arial" w:eastAsia="Times New Roman" w:hAnsi="Arial" w:cs="Arial"/>
+                <w:sz w:val="16"/>
+                <w:szCs w:val="16"/>
+                <w:lang w:eastAsia="es-CO"/>
+              </w:rPr>
+              <w:t>2</w:t>
+            </w:r>
           </w:p>
         </w:tc>
         <w:tc>
@@ -7917,6 +8292,15 @@
                 <w:lang w:eastAsia="es-CO"/>
               </w:rPr>
             </w:pPr>
+            <w:r>
+              <w:rPr>
+                <w:rFonts w:ascii="Arial" w:eastAsia="Times New Roman" w:hAnsi="Arial" w:cs="Arial"/>
+                <w:sz w:val="16"/>
+                <w:szCs w:val="16"/>
+                <w:lang w:eastAsia="es-CO"/>
+              </w:rPr>
+              <w:t>2</w:t>
+            </w:r>
           </w:p>
         </w:tc>
         <w:tc>
@@ -7943,6 +8327,15 @@
                 <w:lang w:eastAsia="es-CO"/>
               </w:rPr>
             </w:pPr>
+            <w:r>
+              <w:rPr>
+                <w:rFonts w:ascii="Arial" w:eastAsia="Times New Roman" w:hAnsi="Arial" w:cs="Arial"/>
+                <w:sz w:val="16"/>
+                <w:szCs w:val="16"/>
+                <w:lang w:eastAsia="es-CO"/>
+              </w:rPr>
+              <w:t>3</w:t>
+            </w:r>
           </w:p>
         </w:tc>
         <w:tc>
@@ -7969,6 +8362,17 @@
                 <w:lang w:eastAsia="es-CO"/>
               </w:rPr>
             </w:pPr>
+            <w:r>
+              <w:rPr>
+                <w:rFonts w:ascii="Arial" w:eastAsia="Times New Roman" w:hAnsi="Arial" w:cs="Arial"/>
+                <w:sz w:val="16"/>
+                <w:szCs w:val="16"/>
+                <w:lang w:eastAsia="es-CO"/>
+              </w:rPr>
+              <w:t>3</w:t>
+            </w:r>
+            <w:bookmarkStart w:id="6" w:name="_GoBack"/>
+            <w:bookmarkEnd w:id="6"/>
           </w:p>
         </w:tc>
       </w:tr>
@@ -10415,18 +10819,8 @@
                 <w:sz w:val="16"/>
                 <w:szCs w:val="16"/>
               </w:rPr>
-              <w:t xml:space="preserve">Juan Pablo Campos </w:t>
-            </w:r>
-            <w:proofErr w:type="spellStart"/>
-            <w:r>
-              <w:rPr>
-                <w:rFonts w:ascii="Arial" w:hAnsi="Arial" w:cs="Arial"/>
-                <w:sz w:val="16"/>
-                <w:szCs w:val="16"/>
-              </w:rPr>
-              <w:t>Garzon</w:t>
-            </w:r>
-            <w:proofErr w:type="spellEnd"/>
+              <w:t>Juan Pablo Campos Garzon</w:t>
+            </w:r>
           </w:p>
         </w:tc>
       </w:tr>
@@ -10537,18 +10931,8 @@
                 <w:sz w:val="16"/>
                 <w:szCs w:val="16"/>
               </w:rPr>
-              <w:t xml:space="preserve">Juan Pablo Campos </w:t>
-            </w:r>
-            <w:proofErr w:type="spellStart"/>
-            <w:r>
-              <w:rPr>
-                <w:rFonts w:ascii="Arial" w:hAnsi="Arial" w:cs="Arial"/>
-                <w:sz w:val="16"/>
-                <w:szCs w:val="16"/>
-              </w:rPr>
-              <w:t>Garzon</w:t>
-            </w:r>
-            <w:proofErr w:type="spellEnd"/>
+              <w:t>Juan Pablo Campos Garzon</w:t>
+            </w:r>
           </w:p>
         </w:tc>
       </w:tr>
@@ -10755,18 +11139,8 @@
                 <w:sz w:val="16"/>
                 <w:szCs w:val="16"/>
               </w:rPr>
-              <w:t xml:space="preserve">Juan Pablo Campos </w:t>
-            </w:r>
-            <w:proofErr w:type="spellStart"/>
-            <w:r>
-              <w:rPr>
-                <w:rFonts w:ascii="Arial" w:hAnsi="Arial" w:cs="Arial"/>
-                <w:sz w:val="16"/>
-                <w:szCs w:val="16"/>
-              </w:rPr>
-              <w:t>Garzon</w:t>
-            </w:r>
-            <w:proofErr w:type="spellEnd"/>
+              <w:t>Juan Pablo Campos Garzon</w:t>
+            </w:r>
           </w:p>
         </w:tc>
       </w:tr>
@@ -11077,18 +11451,8 @@
                 <w:sz w:val="16"/>
                 <w:szCs w:val="16"/>
               </w:rPr>
-              <w:t xml:space="preserve">Juan Pablo Campos </w:t>
-            </w:r>
-            <w:proofErr w:type="spellStart"/>
-            <w:r>
-              <w:rPr>
-                <w:rFonts w:ascii="Arial" w:hAnsi="Arial" w:cs="Arial"/>
-                <w:sz w:val="16"/>
-                <w:szCs w:val="16"/>
-              </w:rPr>
-              <w:t>Garzon</w:t>
-            </w:r>
-            <w:proofErr w:type="spellEnd"/>
+              <w:t>Juan Pablo Campos Garzon</w:t>
+            </w:r>
           </w:p>
         </w:tc>
       </w:tr>
@@ -11361,18 +11725,8 @@
                 <w:sz w:val="16"/>
                 <w:szCs w:val="16"/>
               </w:rPr>
-              <w:t xml:space="preserve">Juan Pablo Campos </w:t>
-            </w:r>
-            <w:proofErr w:type="spellStart"/>
-            <w:r>
-              <w:rPr>
-                <w:rFonts w:ascii="Arial" w:hAnsi="Arial" w:cs="Arial"/>
-                <w:sz w:val="16"/>
-                <w:szCs w:val="16"/>
-              </w:rPr>
-              <w:t>Garzon</w:t>
-            </w:r>
-            <w:proofErr w:type="spellEnd"/>
+              <w:t>Juan Pablo Campos Garzon</w:t>
+            </w:r>
           </w:p>
         </w:tc>
       </w:tr>
@@ -11417,7 +11771,15 @@
                 <w:sz w:val="16"/>
                 <w:szCs w:val="16"/>
               </w:rPr>
-              <w:t>2 de septiembre</w:t>
+              <w:t>3</w:t>
+            </w:r>
+            <w:r>
+              <w:rPr>
+                <w:rFonts w:ascii="Arial" w:hAnsi="Arial" w:cs="Arial"/>
+                <w:sz w:val="16"/>
+                <w:szCs w:val="16"/>
+              </w:rPr>
+              <w:t xml:space="preserve"> de septiembre</w:t>
             </w:r>
           </w:p>
         </w:tc>
@@ -11442,7 +11804,7 @@
                 <w:sz w:val="16"/>
                 <w:szCs w:val="16"/>
               </w:rPr>
-              <w:t>Instalar servidor WEB</w:t>
+              <w:t>Seguimiento</w:t>
             </w:r>
           </w:p>
         </w:tc>
@@ -11467,7 +11829,7 @@
                 <w:sz w:val="16"/>
                 <w:szCs w:val="16"/>
               </w:rPr>
-              <w:t>Daniel Hernando Becerra Ocampo</w:t>
+              <w:t>Juan Pablo Campos Garzon</w:t>
             </w:r>
           </w:p>
         </w:tc>
@@ -11513,7 +11875,7 @@
                 <w:sz w:val="16"/>
                 <w:szCs w:val="16"/>
               </w:rPr>
-              <w:t>3</w:t>
+              <w:t>4</w:t>
             </w:r>
             <w:r>
               <w:rPr>
@@ -11546,7 +11908,7 @@
                 <w:sz w:val="16"/>
                 <w:szCs w:val="16"/>
               </w:rPr>
-              <w:t>Seguimiento</w:t>
+              <w:t>Elaboración Documentación</w:t>
             </w:r>
           </w:p>
         </w:tc>
@@ -11571,18 +11933,8 @@
                 <w:sz w:val="16"/>
                 <w:szCs w:val="16"/>
               </w:rPr>
-              <w:t xml:space="preserve">Juan Pablo Campos </w:t>
-            </w:r>
-            <w:proofErr w:type="spellStart"/>
-            <w:r>
-              <w:rPr>
-                <w:rFonts w:ascii="Arial" w:hAnsi="Arial" w:cs="Arial"/>
-                <w:sz w:val="16"/>
-                <w:szCs w:val="16"/>
-              </w:rPr>
-              <w:t>Garzon</w:t>
-            </w:r>
-            <w:proofErr w:type="spellEnd"/>
+              <w:t>Juan Pablo Campos Garzon</w:t>
+            </w:r>
           </w:p>
         </w:tc>
       </w:tr>
@@ -11627,7 +11979,7 @@
                 <w:sz w:val="16"/>
                 <w:szCs w:val="16"/>
               </w:rPr>
-              <w:t>4</w:t>
+              <w:t>5</w:t>
             </w:r>
             <w:r>
               <w:rPr>
@@ -11660,7 +12012,7 @@
                 <w:sz w:val="16"/>
                 <w:szCs w:val="16"/>
               </w:rPr>
-              <w:t>Elaboración Documentación</w:t>
+              <w:t>Elaboración de prototipos</w:t>
             </w:r>
           </w:p>
         </w:tc>
@@ -11685,18 +12037,8 @@
                 <w:sz w:val="16"/>
                 <w:szCs w:val="16"/>
               </w:rPr>
-              <w:t xml:space="preserve">Juan Pablo Campos </w:t>
-            </w:r>
-            <w:proofErr w:type="spellStart"/>
-            <w:r>
-              <w:rPr>
-                <w:rFonts w:ascii="Arial" w:hAnsi="Arial" w:cs="Arial"/>
-                <w:sz w:val="16"/>
-                <w:szCs w:val="16"/>
-              </w:rPr>
-              <w:t>Garzon</w:t>
-            </w:r>
-            <w:proofErr w:type="spellEnd"/>
+              <w:t>Daniel Hernando Becerra Ocampo</w:t>
+            </w:r>
           </w:p>
         </w:tc>
       </w:tr>
@@ -11741,7 +12083,7 @@
                 <w:sz w:val="16"/>
                 <w:szCs w:val="16"/>
               </w:rPr>
-              <w:t>5</w:t>
+              <w:t>6</w:t>
             </w:r>
             <w:r>
               <w:rPr>
@@ -11774,7 +12116,7 @@
                 <w:sz w:val="16"/>
                 <w:szCs w:val="16"/>
               </w:rPr>
-              <w:t>Elaboración de prototipos</w:t>
+              <w:t>Crear, documentar BD</w:t>
             </w:r>
           </w:p>
         </w:tc>
@@ -11845,7 +12187,7 @@
                 <w:sz w:val="16"/>
                 <w:szCs w:val="16"/>
               </w:rPr>
-              <w:t>6</w:t>
+              <w:t>5</w:t>
             </w:r>
             <w:r>
               <w:rPr>
@@ -11878,7 +12220,7 @@
                 <w:sz w:val="16"/>
                 <w:szCs w:val="16"/>
               </w:rPr>
-              <w:t>Crear, documentar BD</w:t>
+              <w:t>Publicar Anuncios</w:t>
             </w:r>
           </w:p>
         </w:tc>
@@ -11912,7 +12254,7 @@
         <w:tc>
           <w:tcPr>
             <w:tcW w:w="1940" w:type="dxa"/>
-            <w:vMerge/>
+            <w:vMerge w:val="restart"/>
           </w:tcPr>
           <w:p>
             <w:pPr>
@@ -11927,6 +12269,41 @@
               </w:rPr>
             </w:pPr>
           </w:p>
+          <w:p>
+            <w:pPr>
+              <w:pStyle w:val="Prrafodelista"/>
+              <w:ind w:left="0"/>
+              <w:jc w:val="center"/>
+              <w:rPr>
+                <w:rFonts w:ascii="Arial" w:hAnsi="Arial" w:cs="Arial"/>
+                <w:b/>
+                <w:sz w:val="24"/>
+                <w:szCs w:val="24"/>
+              </w:rPr>
+            </w:pPr>
+          </w:p>
+          <w:p>
+            <w:pPr>
+              <w:pStyle w:val="Prrafodelista"/>
+              <w:ind w:left="0"/>
+              <w:jc w:val="center"/>
+              <w:rPr>
+                <w:rFonts w:ascii="Arial" w:hAnsi="Arial" w:cs="Arial"/>
+                <w:b/>
+                <w:sz w:val="24"/>
+                <w:szCs w:val="24"/>
+              </w:rPr>
+            </w:pPr>
+            <w:r>
+              <w:rPr>
+                <w:rFonts w:ascii="Arial" w:hAnsi="Arial" w:cs="Arial"/>
+                <w:b/>
+                <w:sz w:val="24"/>
+                <w:szCs w:val="24"/>
+              </w:rPr>
+              <w:t>3</w:t>
+            </w:r>
+          </w:p>
         </w:tc>
         <w:tc>
           <w:tcPr>
@@ -11949,7 +12326,7 @@
                 <w:sz w:val="16"/>
                 <w:szCs w:val="16"/>
               </w:rPr>
-              <w:t>5</w:t>
+              <w:t>8</w:t>
             </w:r>
             <w:r>
               <w:rPr>
@@ -11982,7 +12359,7 @@
                 <w:sz w:val="16"/>
                 <w:szCs w:val="16"/>
               </w:rPr>
-              <w:t>Publicar Anuncios</w:t>
+              <w:t>Reunión de Scrum Master</w:t>
             </w:r>
           </w:p>
         </w:tc>
@@ -12007,7 +12384,7 @@
                 <w:sz w:val="16"/>
                 <w:szCs w:val="16"/>
               </w:rPr>
-              <w:t>Daniel Hernando Becerra Ocampo</w:t>
+              <w:t>Juan Pablo Campos Garzon</w:t>
             </w:r>
           </w:p>
         </w:tc>
@@ -12016,7 +12393,7 @@
         <w:tc>
           <w:tcPr>
             <w:tcW w:w="1940" w:type="dxa"/>
-            <w:vMerge w:val="restart"/>
+            <w:vMerge/>
           </w:tcPr>
           <w:p>
             <w:pPr>
@@ -12031,6 +12408,97 @@
               </w:rPr>
             </w:pPr>
           </w:p>
+        </w:tc>
+        <w:tc>
+          <w:tcPr>
+            <w:tcW w:w="1973" w:type="dxa"/>
+          </w:tcPr>
+          <w:p>
+            <w:pPr>
+              <w:pStyle w:val="Prrafodelista"/>
+              <w:ind w:left="0"/>
+              <w:jc w:val="both"/>
+              <w:rPr>
+                <w:rFonts w:ascii="Arial" w:hAnsi="Arial" w:cs="Arial"/>
+                <w:sz w:val="16"/>
+                <w:szCs w:val="16"/>
+              </w:rPr>
+            </w:pPr>
+            <w:r>
+              <w:rPr>
+                <w:rFonts w:ascii="Arial" w:hAnsi="Arial" w:cs="Arial"/>
+                <w:sz w:val="16"/>
+                <w:szCs w:val="16"/>
+              </w:rPr>
+              <w:t>10</w:t>
+            </w:r>
+            <w:r>
+              <w:rPr>
+                <w:rFonts w:ascii="Arial" w:hAnsi="Arial" w:cs="Arial"/>
+                <w:sz w:val="16"/>
+                <w:szCs w:val="16"/>
+              </w:rPr>
+              <w:t xml:space="preserve"> de septiembre</w:t>
+            </w:r>
+          </w:p>
+        </w:tc>
+        <w:tc>
+          <w:tcPr>
+            <w:tcW w:w="2117" w:type="dxa"/>
+          </w:tcPr>
+          <w:p>
+            <w:pPr>
+              <w:pStyle w:val="Prrafodelista"/>
+              <w:ind w:left="0"/>
+              <w:jc w:val="both"/>
+              <w:rPr>
+                <w:rFonts w:ascii="Arial" w:hAnsi="Arial" w:cs="Arial"/>
+                <w:sz w:val="16"/>
+                <w:szCs w:val="16"/>
+              </w:rPr>
+            </w:pPr>
+            <w:r>
+              <w:rPr>
+                <w:rFonts w:ascii="Arial" w:hAnsi="Arial" w:cs="Arial"/>
+                <w:sz w:val="16"/>
+                <w:szCs w:val="16"/>
+              </w:rPr>
+              <w:t>Listar Anuncios</w:t>
+            </w:r>
+          </w:p>
+        </w:tc>
+        <w:tc>
+          <w:tcPr>
+            <w:tcW w:w="2078" w:type="dxa"/>
+          </w:tcPr>
+          <w:p>
+            <w:pPr>
+              <w:pStyle w:val="Prrafodelista"/>
+              <w:ind w:left="0"/>
+              <w:jc w:val="both"/>
+              <w:rPr>
+                <w:rFonts w:ascii="Arial" w:hAnsi="Arial" w:cs="Arial"/>
+                <w:sz w:val="16"/>
+                <w:szCs w:val="16"/>
+              </w:rPr>
+            </w:pPr>
+            <w:r>
+              <w:rPr>
+                <w:rFonts w:ascii="Arial" w:hAnsi="Arial" w:cs="Arial"/>
+                <w:sz w:val="16"/>
+                <w:szCs w:val="16"/>
+              </w:rPr>
+              <w:t>Daniel Hernando Becerra Ocampo</w:t>
+            </w:r>
+          </w:p>
+        </w:tc>
+      </w:tr>
+      <w:tr>
+        <w:tc>
+          <w:tcPr>
+            <w:tcW w:w="1940" w:type="dxa"/>
+            <w:vMerge/>
+          </w:tcPr>
           <w:p>
             <w:pPr>
               <w:pStyle w:val="Prrafodelista"/>
@@ -12044,6 +12512,97 @@
               </w:rPr>
             </w:pPr>
           </w:p>
+        </w:tc>
+        <w:tc>
+          <w:tcPr>
+            <w:tcW w:w="1973" w:type="dxa"/>
+          </w:tcPr>
+          <w:p>
+            <w:pPr>
+              <w:pStyle w:val="Prrafodelista"/>
+              <w:ind w:left="0"/>
+              <w:jc w:val="both"/>
+              <w:rPr>
+                <w:rFonts w:ascii="Arial" w:hAnsi="Arial" w:cs="Arial"/>
+                <w:sz w:val="16"/>
+                <w:szCs w:val="16"/>
+              </w:rPr>
+            </w:pPr>
+            <w:r>
+              <w:rPr>
+                <w:rFonts w:ascii="Arial" w:hAnsi="Arial" w:cs="Arial"/>
+                <w:sz w:val="16"/>
+                <w:szCs w:val="16"/>
+              </w:rPr>
+              <w:t>10</w:t>
+            </w:r>
+            <w:r>
+              <w:rPr>
+                <w:rFonts w:ascii="Arial" w:hAnsi="Arial" w:cs="Arial"/>
+                <w:sz w:val="16"/>
+                <w:szCs w:val="16"/>
+              </w:rPr>
+              <w:t xml:space="preserve"> de septiembre</w:t>
+            </w:r>
+          </w:p>
+        </w:tc>
+        <w:tc>
+          <w:tcPr>
+            <w:tcW w:w="2117" w:type="dxa"/>
+          </w:tcPr>
+          <w:p>
+            <w:pPr>
+              <w:pStyle w:val="Prrafodelista"/>
+              <w:ind w:left="0"/>
+              <w:jc w:val="both"/>
+              <w:rPr>
+                <w:rFonts w:ascii="Arial" w:hAnsi="Arial" w:cs="Arial"/>
+                <w:sz w:val="16"/>
+                <w:szCs w:val="16"/>
+              </w:rPr>
+            </w:pPr>
+            <w:r>
+              <w:rPr>
+                <w:rFonts w:ascii="Arial" w:hAnsi="Arial" w:cs="Arial"/>
+                <w:sz w:val="16"/>
+                <w:szCs w:val="16"/>
+              </w:rPr>
+              <w:t>Seguimiento</w:t>
+            </w:r>
+          </w:p>
+        </w:tc>
+        <w:tc>
+          <w:tcPr>
+            <w:tcW w:w="2078" w:type="dxa"/>
+          </w:tcPr>
+          <w:p>
+            <w:pPr>
+              <w:pStyle w:val="Prrafodelista"/>
+              <w:ind w:left="0"/>
+              <w:jc w:val="both"/>
+              <w:rPr>
+                <w:rFonts w:ascii="Arial" w:hAnsi="Arial" w:cs="Arial"/>
+                <w:sz w:val="16"/>
+                <w:szCs w:val="16"/>
+              </w:rPr>
+            </w:pPr>
+            <w:r>
+              <w:rPr>
+                <w:rFonts w:ascii="Arial" w:hAnsi="Arial" w:cs="Arial"/>
+                <w:sz w:val="16"/>
+                <w:szCs w:val="16"/>
+              </w:rPr>
+              <w:t>Juan Pablo Campos Garzon</w:t>
+            </w:r>
+          </w:p>
+        </w:tc>
+      </w:tr>
+      <w:tr>
+        <w:tc>
+          <w:tcPr>
+            <w:tcW w:w="1940" w:type="dxa"/>
+            <w:vMerge/>
+          </w:tcPr>
           <w:p>
             <w:pPr>
               <w:pStyle w:val="Prrafodelista"/>
@@ -12056,14 +12615,181 @@
                 <w:szCs w:val="24"/>
               </w:rPr>
             </w:pPr>
-            <w:r>
+          </w:p>
+        </w:tc>
+        <w:tc>
+          <w:tcPr>
+            <w:tcW w:w="1973" w:type="dxa"/>
+          </w:tcPr>
+          <w:p>
+            <w:pPr>
+              <w:pStyle w:val="Prrafodelista"/>
+              <w:ind w:left="0"/>
+              <w:jc w:val="both"/>
+              <w:rPr>
+                <w:rFonts w:ascii="Arial" w:hAnsi="Arial" w:cs="Arial"/>
+                <w:sz w:val="16"/>
+                <w:szCs w:val="16"/>
+              </w:rPr>
+            </w:pPr>
+            <w:r>
+              <w:rPr>
+                <w:rFonts w:ascii="Arial" w:hAnsi="Arial" w:cs="Arial"/>
+                <w:sz w:val="16"/>
+                <w:szCs w:val="16"/>
+              </w:rPr>
+              <w:t xml:space="preserve"> </w:t>
+            </w:r>
+            <w:r>
+              <w:rPr>
+                <w:rFonts w:ascii="Arial" w:hAnsi="Arial" w:cs="Arial"/>
+                <w:sz w:val="16"/>
+                <w:szCs w:val="16"/>
+              </w:rPr>
+              <w:t>15</w:t>
+            </w:r>
+            <w:r>
+              <w:rPr>
+                <w:rFonts w:ascii="Arial" w:hAnsi="Arial" w:cs="Arial"/>
+                <w:sz w:val="16"/>
+                <w:szCs w:val="16"/>
+              </w:rPr>
+              <w:t xml:space="preserve"> </w:t>
+            </w:r>
+            <w:r>
+              <w:rPr>
+                <w:rFonts w:ascii="Arial" w:hAnsi="Arial" w:cs="Arial"/>
+                <w:sz w:val="16"/>
+                <w:szCs w:val="16"/>
+              </w:rPr>
+              <w:t>de septiembre</w:t>
+            </w:r>
+          </w:p>
+        </w:tc>
+        <w:tc>
+          <w:tcPr>
+            <w:tcW w:w="2117" w:type="dxa"/>
+          </w:tcPr>
+          <w:p>
+            <w:pPr>
+              <w:pStyle w:val="Prrafodelista"/>
+              <w:ind w:left="0"/>
+              <w:jc w:val="both"/>
+              <w:rPr>
+                <w:rFonts w:ascii="Arial" w:hAnsi="Arial" w:cs="Arial"/>
+                <w:sz w:val="16"/>
+                <w:szCs w:val="16"/>
+              </w:rPr>
+            </w:pPr>
+            <w:r>
+              <w:rPr>
+                <w:rFonts w:ascii="Arial" w:hAnsi="Arial" w:cs="Arial"/>
+                <w:sz w:val="16"/>
+                <w:szCs w:val="16"/>
+              </w:rPr>
+              <w:t xml:space="preserve">Crear </w:t>
+            </w:r>
+            <w:r>
+              <w:rPr>
+                <w:rFonts w:ascii="Arial" w:hAnsi="Arial" w:cs="Arial"/>
+                <w:sz w:val="16"/>
+                <w:szCs w:val="16"/>
+              </w:rPr>
+              <w:t>Categorías</w:t>
+            </w:r>
+          </w:p>
+        </w:tc>
+        <w:tc>
+          <w:tcPr>
+            <w:tcW w:w="2078" w:type="dxa"/>
+          </w:tcPr>
+          <w:p>
+            <w:pPr>
+              <w:pStyle w:val="Prrafodelista"/>
+              <w:ind w:left="0"/>
+              <w:jc w:val="both"/>
+              <w:rPr>
+                <w:rFonts w:ascii="Arial" w:hAnsi="Arial" w:cs="Arial"/>
+                <w:sz w:val="16"/>
+                <w:szCs w:val="16"/>
+              </w:rPr>
+            </w:pPr>
+            <w:r>
+              <w:rPr>
+                <w:rFonts w:ascii="Arial" w:hAnsi="Arial" w:cs="Arial"/>
+                <w:sz w:val="16"/>
+                <w:szCs w:val="16"/>
+              </w:rPr>
+              <w:t>Daniel Hernando Becerra Ocampo</w:t>
+            </w:r>
+          </w:p>
+        </w:tc>
+      </w:tr>
+      <w:tr>
+        <w:tc>
+          <w:tcPr>
+            <w:tcW w:w="1940" w:type="dxa"/>
+            <w:vMerge w:val="restart"/>
+          </w:tcPr>
+          <w:p>
+            <w:pPr>
+              <w:pStyle w:val="Prrafodelista"/>
+              <w:ind w:left="0"/>
+              <w:jc w:val="center"/>
               <w:rPr>
                 <w:rFonts w:ascii="Arial" w:hAnsi="Arial" w:cs="Arial"/>
                 <w:b/>
                 <w:sz w:val="24"/>
                 <w:szCs w:val="24"/>
               </w:rPr>
-              <w:t>3</w:t>
+            </w:pPr>
+          </w:p>
+          <w:p>
+            <w:pPr>
+              <w:pStyle w:val="Prrafodelista"/>
+              <w:ind w:left="0"/>
+              <w:jc w:val="center"/>
+              <w:rPr>
+                <w:rFonts w:ascii="Arial" w:hAnsi="Arial" w:cs="Arial"/>
+                <w:b/>
+                <w:sz w:val="24"/>
+                <w:szCs w:val="24"/>
+              </w:rPr>
+            </w:pPr>
+          </w:p>
+          <w:p>
+            <w:pPr>
+              <w:pStyle w:val="Prrafodelista"/>
+              <w:ind w:left="0"/>
+              <w:jc w:val="center"/>
+              <w:rPr>
+                <w:rFonts w:ascii="Arial" w:hAnsi="Arial" w:cs="Arial"/>
+                <w:b/>
+                <w:sz w:val="24"/>
+                <w:szCs w:val="24"/>
+              </w:rPr>
+            </w:pPr>
+          </w:p>
+          <w:p>
+            <w:pPr>
+              <w:pStyle w:val="Prrafodelista"/>
+              <w:ind w:left="0"/>
+              <w:jc w:val="center"/>
+              <w:rPr>
+                <w:rFonts w:ascii="Arial" w:hAnsi="Arial" w:cs="Arial"/>
+                <w:b/>
+                <w:sz w:val="24"/>
+                <w:szCs w:val="24"/>
+              </w:rPr>
+            </w:pPr>
+            <w:r>
+              <w:rPr>
+                <w:rFonts w:ascii="Arial" w:hAnsi="Arial" w:cs="Arial"/>
+                <w:b/>
+                <w:sz w:val="24"/>
+                <w:szCs w:val="24"/>
+              </w:rPr>
+              <w:t>4</w:t>
             </w:r>
           </w:p>
         </w:tc>
@@ -12088,15 +12814,23 @@
                 <w:sz w:val="16"/>
                 <w:szCs w:val="16"/>
               </w:rPr>
-              <w:t>8</w:t>
-            </w:r>
-            <w:r>
-              <w:rPr>
-                <w:rFonts w:ascii="Arial" w:hAnsi="Arial" w:cs="Arial"/>
-                <w:sz w:val="16"/>
-                <w:szCs w:val="16"/>
-              </w:rPr>
-              <w:t xml:space="preserve"> de septiembre</w:t>
+              <w:t xml:space="preserve"> </w:t>
+            </w:r>
+            <w:r>
+              <w:rPr>
+                <w:rFonts w:ascii="Arial" w:hAnsi="Arial" w:cs="Arial"/>
+                <w:sz w:val="16"/>
+                <w:szCs w:val="16"/>
+              </w:rPr>
+              <w:t xml:space="preserve">9 </w:t>
+            </w:r>
+            <w:r>
+              <w:rPr>
+                <w:rFonts w:ascii="Arial" w:hAnsi="Arial" w:cs="Arial"/>
+                <w:sz w:val="16"/>
+                <w:szCs w:val="16"/>
+              </w:rPr>
+              <w:t>de septiembre</w:t>
             </w:r>
           </w:p>
         </w:tc>
@@ -12121,7 +12855,7 @@
                 <w:sz w:val="16"/>
                 <w:szCs w:val="16"/>
               </w:rPr>
-              <w:t>Reunión de Scrum Master</w:t>
+              <w:t>Reunión Scrum Master</w:t>
             </w:r>
           </w:p>
         </w:tc>
@@ -12146,18 +12880,8 @@
                 <w:sz w:val="16"/>
                 <w:szCs w:val="16"/>
               </w:rPr>
-              <w:t xml:space="preserve">Juan Pablo Campos </w:t>
-            </w:r>
-            <w:proofErr w:type="spellStart"/>
-            <w:r>
-              <w:rPr>
-                <w:rFonts w:ascii="Arial" w:hAnsi="Arial" w:cs="Arial"/>
-                <w:sz w:val="16"/>
-                <w:szCs w:val="16"/>
-              </w:rPr>
-              <w:t>Garzon</w:t>
-            </w:r>
-            <w:proofErr w:type="spellEnd"/>
+              <w:t>Juan Pablo Campos Garzon</w:t>
+            </w:r>
           </w:p>
         </w:tc>
       </w:tr>
@@ -12171,12 +12895,11 @@
             <w:pPr>
               <w:pStyle w:val="Prrafodelista"/>
               <w:ind w:left="0"/>
-              <w:jc w:val="center"/>
-              <w:rPr>
-                <w:rFonts w:ascii="Arial" w:hAnsi="Arial" w:cs="Arial"/>
-                <w:b/>
-                <w:sz w:val="24"/>
-                <w:szCs w:val="24"/>
+              <w:jc w:val="both"/>
+              <w:rPr>
+                <w:rFonts w:ascii="Arial" w:hAnsi="Arial" w:cs="Arial"/>
+                <w:sz w:val="16"/>
+                <w:szCs w:val="16"/>
               </w:rPr>
             </w:pPr>
           </w:p>
@@ -12202,7 +12925,7 @@
                 <w:sz w:val="16"/>
                 <w:szCs w:val="16"/>
               </w:rPr>
-              <w:t>10</w:t>
+              <w:t>12</w:t>
             </w:r>
             <w:r>
               <w:rPr>
@@ -12235,7 +12958,7 @@
                 <w:sz w:val="16"/>
                 <w:szCs w:val="16"/>
               </w:rPr>
-              <w:t>Listar Anuncios</w:t>
+              <w:t>Seguimiento</w:t>
             </w:r>
           </w:p>
         </w:tc>
@@ -12260,533 +12983,8 @@
                 <w:sz w:val="16"/>
                 <w:szCs w:val="16"/>
               </w:rPr>
-              <w:t>Daniel Hernando Becerra Ocampo</w:t>
-            </w:r>
-          </w:p>
-        </w:tc>
-      </w:tr>
-      <w:tr>
-        <w:tc>
-          <w:tcPr>
-            <w:tcW w:w="1940" w:type="dxa"/>
-            <w:vMerge/>
-          </w:tcPr>
-          <w:p>
-            <w:pPr>
-              <w:pStyle w:val="Prrafodelista"/>
-              <w:ind w:left="0"/>
-              <w:jc w:val="center"/>
-              <w:rPr>
-                <w:rFonts w:ascii="Arial" w:hAnsi="Arial" w:cs="Arial"/>
-                <w:b/>
-                <w:sz w:val="24"/>
-                <w:szCs w:val="24"/>
-              </w:rPr>
-            </w:pPr>
-          </w:p>
-        </w:tc>
-        <w:tc>
-          <w:tcPr>
-            <w:tcW w:w="1973" w:type="dxa"/>
-          </w:tcPr>
-          <w:p>
-            <w:pPr>
-              <w:pStyle w:val="Prrafodelista"/>
-              <w:ind w:left="0"/>
-              <w:jc w:val="both"/>
-              <w:rPr>
-                <w:rFonts w:ascii="Arial" w:hAnsi="Arial" w:cs="Arial"/>
-                <w:sz w:val="16"/>
-                <w:szCs w:val="16"/>
-              </w:rPr>
-            </w:pPr>
-            <w:r>
-              <w:rPr>
-                <w:rFonts w:ascii="Arial" w:hAnsi="Arial" w:cs="Arial"/>
-                <w:sz w:val="16"/>
-                <w:szCs w:val="16"/>
-              </w:rPr>
-              <w:t>10</w:t>
-            </w:r>
-            <w:r>
-              <w:rPr>
-                <w:rFonts w:ascii="Arial" w:hAnsi="Arial" w:cs="Arial"/>
-                <w:sz w:val="16"/>
-                <w:szCs w:val="16"/>
-              </w:rPr>
-              <w:t xml:space="preserve"> de septiembre</w:t>
-            </w:r>
-          </w:p>
-        </w:tc>
-        <w:tc>
-          <w:tcPr>
-            <w:tcW w:w="2117" w:type="dxa"/>
-          </w:tcPr>
-          <w:p>
-            <w:pPr>
-              <w:pStyle w:val="Prrafodelista"/>
-              <w:ind w:left="0"/>
-              <w:jc w:val="both"/>
-              <w:rPr>
-                <w:rFonts w:ascii="Arial" w:hAnsi="Arial" w:cs="Arial"/>
-                <w:sz w:val="16"/>
-                <w:szCs w:val="16"/>
-              </w:rPr>
-            </w:pPr>
-            <w:r>
-              <w:rPr>
-                <w:rFonts w:ascii="Arial" w:hAnsi="Arial" w:cs="Arial"/>
-                <w:sz w:val="16"/>
-                <w:szCs w:val="16"/>
-              </w:rPr>
-              <w:t>Seguimiento</w:t>
-            </w:r>
-          </w:p>
-        </w:tc>
-        <w:tc>
-          <w:tcPr>
-            <w:tcW w:w="2078" w:type="dxa"/>
-          </w:tcPr>
-          <w:p>
-            <w:pPr>
-              <w:pStyle w:val="Prrafodelista"/>
-              <w:ind w:left="0"/>
-              <w:jc w:val="both"/>
-              <w:rPr>
-                <w:rFonts w:ascii="Arial" w:hAnsi="Arial" w:cs="Arial"/>
-                <w:sz w:val="16"/>
-                <w:szCs w:val="16"/>
-              </w:rPr>
-            </w:pPr>
-            <w:r>
-              <w:rPr>
-                <w:rFonts w:ascii="Arial" w:hAnsi="Arial" w:cs="Arial"/>
-                <w:sz w:val="16"/>
-                <w:szCs w:val="16"/>
-              </w:rPr>
-              <w:t xml:space="preserve">Juan Pablo Campos </w:t>
-            </w:r>
-            <w:proofErr w:type="spellStart"/>
-            <w:r>
-              <w:rPr>
-                <w:rFonts w:ascii="Arial" w:hAnsi="Arial" w:cs="Arial"/>
-                <w:sz w:val="16"/>
-                <w:szCs w:val="16"/>
-              </w:rPr>
-              <w:t>Garzon</w:t>
-            </w:r>
-            <w:proofErr w:type="spellEnd"/>
-          </w:p>
-        </w:tc>
-      </w:tr>
-      <w:tr>
-        <w:tc>
-          <w:tcPr>
-            <w:tcW w:w="1940" w:type="dxa"/>
-            <w:vMerge/>
-          </w:tcPr>
-          <w:p>
-            <w:pPr>
-              <w:pStyle w:val="Prrafodelista"/>
-              <w:ind w:left="0"/>
-              <w:jc w:val="center"/>
-              <w:rPr>
-                <w:rFonts w:ascii="Arial" w:hAnsi="Arial" w:cs="Arial"/>
-                <w:b/>
-                <w:sz w:val="24"/>
-                <w:szCs w:val="24"/>
-              </w:rPr>
-            </w:pPr>
-          </w:p>
-        </w:tc>
-        <w:tc>
-          <w:tcPr>
-            <w:tcW w:w="1973" w:type="dxa"/>
-          </w:tcPr>
-          <w:p>
-            <w:pPr>
-              <w:pStyle w:val="Prrafodelista"/>
-              <w:ind w:left="0"/>
-              <w:jc w:val="both"/>
-              <w:rPr>
-                <w:rFonts w:ascii="Arial" w:hAnsi="Arial" w:cs="Arial"/>
-                <w:sz w:val="16"/>
-                <w:szCs w:val="16"/>
-              </w:rPr>
-            </w:pPr>
-            <w:r>
-              <w:rPr>
-                <w:rFonts w:ascii="Arial" w:hAnsi="Arial" w:cs="Arial"/>
-                <w:sz w:val="16"/>
-                <w:szCs w:val="16"/>
-              </w:rPr>
-              <w:t xml:space="preserve"> </w:t>
-            </w:r>
-            <w:r>
-              <w:rPr>
-                <w:rFonts w:ascii="Arial" w:hAnsi="Arial" w:cs="Arial"/>
-                <w:sz w:val="16"/>
-                <w:szCs w:val="16"/>
-              </w:rPr>
-              <w:t>15</w:t>
-            </w:r>
-            <w:r>
-              <w:rPr>
-                <w:rFonts w:ascii="Arial" w:hAnsi="Arial" w:cs="Arial"/>
-                <w:sz w:val="16"/>
-                <w:szCs w:val="16"/>
-              </w:rPr>
-              <w:t xml:space="preserve"> </w:t>
-            </w:r>
-            <w:r>
-              <w:rPr>
-                <w:rFonts w:ascii="Arial" w:hAnsi="Arial" w:cs="Arial"/>
-                <w:sz w:val="16"/>
-                <w:szCs w:val="16"/>
-              </w:rPr>
-              <w:t>de septiembre</w:t>
-            </w:r>
-          </w:p>
-        </w:tc>
-        <w:tc>
-          <w:tcPr>
-            <w:tcW w:w="2117" w:type="dxa"/>
-          </w:tcPr>
-          <w:p>
-            <w:pPr>
-              <w:pStyle w:val="Prrafodelista"/>
-              <w:ind w:left="0"/>
-              <w:jc w:val="both"/>
-              <w:rPr>
-                <w:rFonts w:ascii="Arial" w:hAnsi="Arial" w:cs="Arial"/>
-                <w:sz w:val="16"/>
-                <w:szCs w:val="16"/>
-              </w:rPr>
-            </w:pPr>
-            <w:r>
-              <w:rPr>
-                <w:rFonts w:ascii="Arial" w:hAnsi="Arial" w:cs="Arial"/>
-                <w:sz w:val="16"/>
-                <w:szCs w:val="16"/>
-              </w:rPr>
-              <w:t xml:space="preserve">Crear </w:t>
-            </w:r>
-            <w:r>
-              <w:rPr>
-                <w:rFonts w:ascii="Arial" w:hAnsi="Arial" w:cs="Arial"/>
-                <w:sz w:val="16"/>
-                <w:szCs w:val="16"/>
-              </w:rPr>
-              <w:t>Categorías</w:t>
-            </w:r>
-          </w:p>
-        </w:tc>
-        <w:tc>
-          <w:tcPr>
-            <w:tcW w:w="2078" w:type="dxa"/>
-          </w:tcPr>
-          <w:p>
-            <w:pPr>
-              <w:pStyle w:val="Prrafodelista"/>
-              <w:ind w:left="0"/>
-              <w:jc w:val="both"/>
-              <w:rPr>
-                <w:rFonts w:ascii="Arial" w:hAnsi="Arial" w:cs="Arial"/>
-                <w:sz w:val="16"/>
-                <w:szCs w:val="16"/>
-              </w:rPr>
-            </w:pPr>
-            <w:r>
-              <w:rPr>
-                <w:rFonts w:ascii="Arial" w:hAnsi="Arial" w:cs="Arial"/>
-                <w:sz w:val="16"/>
-                <w:szCs w:val="16"/>
-              </w:rPr>
-              <w:t>Daniel Hernando Becerra Ocampo</w:t>
-            </w:r>
-          </w:p>
-        </w:tc>
-      </w:tr>
-      <w:tr>
-        <w:tc>
-          <w:tcPr>
-            <w:tcW w:w="1940" w:type="dxa"/>
-            <w:vMerge w:val="restart"/>
-          </w:tcPr>
-          <w:p>
-            <w:pPr>
-              <w:pStyle w:val="Prrafodelista"/>
-              <w:ind w:left="0"/>
-              <w:jc w:val="center"/>
-              <w:rPr>
-                <w:rFonts w:ascii="Arial" w:hAnsi="Arial" w:cs="Arial"/>
-                <w:b/>
-                <w:sz w:val="24"/>
-                <w:szCs w:val="24"/>
-              </w:rPr>
-            </w:pPr>
-          </w:p>
-          <w:p>
-            <w:pPr>
-              <w:pStyle w:val="Prrafodelista"/>
-              <w:ind w:left="0"/>
-              <w:jc w:val="center"/>
-              <w:rPr>
-                <w:rFonts w:ascii="Arial" w:hAnsi="Arial" w:cs="Arial"/>
-                <w:b/>
-                <w:sz w:val="24"/>
-                <w:szCs w:val="24"/>
-              </w:rPr>
-            </w:pPr>
-          </w:p>
-          <w:p>
-            <w:pPr>
-              <w:pStyle w:val="Prrafodelista"/>
-              <w:ind w:left="0"/>
-              <w:jc w:val="center"/>
-              <w:rPr>
-                <w:rFonts w:ascii="Arial" w:hAnsi="Arial" w:cs="Arial"/>
-                <w:b/>
-                <w:sz w:val="24"/>
-                <w:szCs w:val="24"/>
-              </w:rPr>
-            </w:pPr>
-          </w:p>
-          <w:p>
-            <w:pPr>
-              <w:pStyle w:val="Prrafodelista"/>
-              <w:ind w:left="0"/>
-              <w:jc w:val="center"/>
-              <w:rPr>
-                <w:rFonts w:ascii="Arial" w:hAnsi="Arial" w:cs="Arial"/>
-                <w:b/>
-                <w:sz w:val="24"/>
-                <w:szCs w:val="24"/>
-              </w:rPr>
-            </w:pPr>
-            <w:r>
-              <w:rPr>
-                <w:rFonts w:ascii="Arial" w:hAnsi="Arial" w:cs="Arial"/>
-                <w:b/>
-                <w:sz w:val="24"/>
-                <w:szCs w:val="24"/>
-              </w:rPr>
-              <w:t>4</w:t>
-            </w:r>
-          </w:p>
-        </w:tc>
-        <w:tc>
-          <w:tcPr>
-            <w:tcW w:w="1973" w:type="dxa"/>
-          </w:tcPr>
-          <w:p>
-            <w:pPr>
-              <w:pStyle w:val="Prrafodelista"/>
-              <w:ind w:left="0"/>
-              <w:jc w:val="both"/>
-              <w:rPr>
-                <w:rFonts w:ascii="Arial" w:hAnsi="Arial" w:cs="Arial"/>
-                <w:sz w:val="16"/>
-                <w:szCs w:val="16"/>
-              </w:rPr>
-            </w:pPr>
-            <w:r>
-              <w:rPr>
-                <w:rFonts w:ascii="Arial" w:hAnsi="Arial" w:cs="Arial"/>
-                <w:sz w:val="16"/>
-                <w:szCs w:val="16"/>
-              </w:rPr>
-              <w:t xml:space="preserve"> </w:t>
-            </w:r>
-            <w:r>
-              <w:rPr>
-                <w:rFonts w:ascii="Arial" w:hAnsi="Arial" w:cs="Arial"/>
-                <w:sz w:val="16"/>
-                <w:szCs w:val="16"/>
-              </w:rPr>
-              <w:t xml:space="preserve">9 </w:t>
-            </w:r>
-            <w:r>
-              <w:rPr>
-                <w:rFonts w:ascii="Arial" w:hAnsi="Arial" w:cs="Arial"/>
-                <w:sz w:val="16"/>
-                <w:szCs w:val="16"/>
-              </w:rPr>
-              <w:t>de septiembre</w:t>
-            </w:r>
-          </w:p>
-        </w:tc>
-        <w:tc>
-          <w:tcPr>
-            <w:tcW w:w="2117" w:type="dxa"/>
-          </w:tcPr>
-          <w:p>
-            <w:pPr>
-              <w:pStyle w:val="Prrafodelista"/>
-              <w:ind w:left="0"/>
-              <w:jc w:val="both"/>
-              <w:rPr>
-                <w:rFonts w:ascii="Arial" w:hAnsi="Arial" w:cs="Arial"/>
-                <w:sz w:val="16"/>
-                <w:szCs w:val="16"/>
-              </w:rPr>
-            </w:pPr>
-            <w:r>
-              <w:rPr>
-                <w:rFonts w:ascii="Arial" w:hAnsi="Arial" w:cs="Arial"/>
-                <w:sz w:val="16"/>
-                <w:szCs w:val="16"/>
-              </w:rPr>
-              <w:t>Reunión Scrum Master</w:t>
-            </w:r>
-          </w:p>
-        </w:tc>
-        <w:tc>
-          <w:tcPr>
-            <w:tcW w:w="2078" w:type="dxa"/>
-          </w:tcPr>
-          <w:p>
-            <w:pPr>
-              <w:pStyle w:val="Prrafodelista"/>
-              <w:ind w:left="0"/>
-              <w:jc w:val="both"/>
-              <w:rPr>
-                <w:rFonts w:ascii="Arial" w:hAnsi="Arial" w:cs="Arial"/>
-                <w:sz w:val="16"/>
-                <w:szCs w:val="16"/>
-              </w:rPr>
-            </w:pPr>
-            <w:r>
-              <w:rPr>
-                <w:rFonts w:ascii="Arial" w:hAnsi="Arial" w:cs="Arial"/>
-                <w:sz w:val="16"/>
-                <w:szCs w:val="16"/>
-              </w:rPr>
-              <w:t xml:space="preserve">Juan Pablo Campos </w:t>
-            </w:r>
-            <w:proofErr w:type="spellStart"/>
-            <w:r>
-              <w:rPr>
-                <w:rFonts w:ascii="Arial" w:hAnsi="Arial" w:cs="Arial"/>
-                <w:sz w:val="16"/>
-                <w:szCs w:val="16"/>
-              </w:rPr>
-              <w:t>Garzon</w:t>
-            </w:r>
-            <w:proofErr w:type="spellEnd"/>
-          </w:p>
-        </w:tc>
-      </w:tr>
-      <w:tr>
-        <w:tc>
-          <w:tcPr>
-            <w:tcW w:w="1940" w:type="dxa"/>
-            <w:vMerge/>
-          </w:tcPr>
-          <w:p>
-            <w:pPr>
-              <w:pStyle w:val="Prrafodelista"/>
-              <w:ind w:left="0"/>
-              <w:jc w:val="both"/>
-              <w:rPr>
-                <w:rFonts w:ascii="Arial" w:hAnsi="Arial" w:cs="Arial"/>
-                <w:sz w:val="16"/>
-                <w:szCs w:val="16"/>
-              </w:rPr>
-            </w:pPr>
-          </w:p>
-        </w:tc>
-        <w:tc>
-          <w:tcPr>
-            <w:tcW w:w="1973" w:type="dxa"/>
-          </w:tcPr>
-          <w:p>
-            <w:pPr>
-              <w:pStyle w:val="Prrafodelista"/>
-              <w:ind w:left="0"/>
-              <w:jc w:val="both"/>
-              <w:rPr>
-                <w:rFonts w:ascii="Arial" w:hAnsi="Arial" w:cs="Arial"/>
-                <w:sz w:val="16"/>
-                <w:szCs w:val="16"/>
-              </w:rPr>
-            </w:pPr>
-            <w:r>
-              <w:rPr>
-                <w:rFonts w:ascii="Arial" w:hAnsi="Arial" w:cs="Arial"/>
-                <w:sz w:val="16"/>
-                <w:szCs w:val="16"/>
-              </w:rPr>
-              <w:t>12</w:t>
-            </w:r>
-            <w:r>
-              <w:rPr>
-                <w:rFonts w:ascii="Arial" w:hAnsi="Arial" w:cs="Arial"/>
-                <w:sz w:val="16"/>
-                <w:szCs w:val="16"/>
-              </w:rPr>
-              <w:t xml:space="preserve"> de septiembre</w:t>
-            </w:r>
-          </w:p>
-        </w:tc>
-        <w:tc>
-          <w:tcPr>
-            <w:tcW w:w="2117" w:type="dxa"/>
-          </w:tcPr>
-          <w:p>
-            <w:pPr>
-              <w:pStyle w:val="Prrafodelista"/>
-              <w:ind w:left="0"/>
-              <w:jc w:val="both"/>
-              <w:rPr>
-                <w:rFonts w:ascii="Arial" w:hAnsi="Arial" w:cs="Arial"/>
-                <w:sz w:val="16"/>
-                <w:szCs w:val="16"/>
-              </w:rPr>
-            </w:pPr>
-            <w:r>
-              <w:rPr>
-                <w:rFonts w:ascii="Arial" w:hAnsi="Arial" w:cs="Arial"/>
-                <w:sz w:val="16"/>
-                <w:szCs w:val="16"/>
-              </w:rPr>
-              <w:t>Seguimiento</w:t>
-            </w:r>
-          </w:p>
-        </w:tc>
-        <w:tc>
-          <w:tcPr>
-            <w:tcW w:w="2078" w:type="dxa"/>
-          </w:tcPr>
-          <w:p>
-            <w:pPr>
-              <w:pStyle w:val="Prrafodelista"/>
-              <w:ind w:left="0"/>
-              <w:jc w:val="both"/>
-              <w:rPr>
-                <w:rFonts w:ascii="Arial" w:hAnsi="Arial" w:cs="Arial"/>
-                <w:sz w:val="16"/>
-                <w:szCs w:val="16"/>
-              </w:rPr>
-            </w:pPr>
-            <w:r>
-              <w:rPr>
-                <w:rFonts w:ascii="Arial" w:hAnsi="Arial" w:cs="Arial"/>
-                <w:sz w:val="16"/>
-                <w:szCs w:val="16"/>
-              </w:rPr>
-              <w:t xml:space="preserve">Juan Pablo Campos </w:t>
-            </w:r>
-            <w:proofErr w:type="spellStart"/>
-            <w:r>
-              <w:rPr>
-                <w:rFonts w:ascii="Arial" w:hAnsi="Arial" w:cs="Arial"/>
-                <w:sz w:val="16"/>
-                <w:szCs w:val="16"/>
-              </w:rPr>
-              <w:t>Garzon</w:t>
-            </w:r>
-            <w:proofErr w:type="spellEnd"/>
+              <w:t>Juan Pablo Campos Garzon</w:t>
+            </w:r>
           </w:p>
         </w:tc>
       </w:tr>
@@ -13391,18 +13589,8 @@
           <w:sz w:val="24"/>
           <w:szCs w:val="24"/>
         </w:rPr>
-        <w:t xml:space="preserve">Juan Pablo Campos </w:t>
+        <w:t>Juan Pablo Campos Garzon</w:t>
       </w:r>
-      <w:proofErr w:type="spellStart"/>
-      <w:r>
-        <w:rPr>
-          <w:rFonts w:ascii="Arial" w:hAnsi="Arial" w:cs="Arial"/>
-          <w:sz w:val="24"/>
-          <w:szCs w:val="24"/>
-        </w:rPr>
-        <w:t>Garzon</w:t>
-      </w:r>
-      <w:proofErr w:type="spellEnd"/>
     </w:p>
     <w:sectPr>
       <w:pgSz w:w="12240" w:h="15840"/>
@@ -14544,7 +14732,7 @@
 </file>
 
 <file path=customXml/itemProps1.xml><?xml version="1.0" encoding="utf-8"?>
-<ds:datastoreItem xmlns:ds="http://schemas.openxmlformats.org/officeDocument/2006/customXml" ds:itemID="{E773E156-46BA-4D52-B1E9-F4FB2111B6AD}">
+<ds:datastoreItem xmlns:ds="http://schemas.openxmlformats.org/officeDocument/2006/customXml" ds:itemID="{FA85BDA1-C1D4-48DF-AE47-6E2773A18F7F}">
   <ds:schemaRefs>
     <ds:schemaRef ds:uri="http://schemas.openxmlformats.org/officeDocument/2006/bibliography"/>
   </ds:schemaRefs>

</xml_diff>